<commit_message>
latest word doc for presenting
</commit_message>
<xml_diff>
--- a/src/Presentation3.docx
+++ b/src/Presentation3.docx
@@ -9,6 +9,8 @@
           <w:szCs w:val="28"/>
         </w:rPr>
       </w:pPr>
+      <w:bookmarkStart w:id="0" w:name="OLE_LINK1"/>
+      <w:bookmarkStart w:id="1" w:name="OLE_LINK2"/>
       <w:r>
         <w:rPr>
           <w:sz w:val="28"/>
@@ -92,91 +94,6 @@
           <w:szCs w:val="28"/>
         </w:rPr>
         <w:t xml:space="preserve"> </w:t>
-      </w:r>
-      <w:r>
-        <w:rPr>
-          <w:sz w:val="28"/>
-          <w:szCs w:val="28"/>
-        </w:rPr>
-        <w:t xml:space="preserve">We talked to the police and they </w:t>
-      </w:r>
-      <w:r>
-        <w:rPr>
-          <w:sz w:val="28"/>
-          <w:szCs w:val="28"/>
-        </w:rPr>
-        <w:t xml:space="preserve">are </w:t>
-      </w:r>
-      <w:r>
-        <w:rPr>
-          <w:sz w:val="28"/>
-          <w:szCs w:val="28"/>
-        </w:rPr>
-        <w:t>already extended</w:t>
-      </w:r>
-      <w:r>
-        <w:rPr>
-          <w:sz w:val="28"/>
-          <w:szCs w:val="28"/>
-        </w:rPr>
-        <w:t xml:space="preserve"> in their duties</w:t>
-      </w:r>
-      <w:r>
-        <w:rPr>
-          <w:sz w:val="28"/>
-          <w:szCs w:val="28"/>
-        </w:rPr>
-        <w:t xml:space="preserve">, </w:t>
-      </w:r>
-      <w:r>
-        <w:rPr>
-          <w:sz w:val="28"/>
-          <w:szCs w:val="28"/>
-        </w:rPr>
-        <w:t xml:space="preserve">so </w:t>
-      </w:r>
-      <w:r>
-        <w:rPr>
-          <w:sz w:val="28"/>
-          <w:szCs w:val="28"/>
-        </w:rPr>
-        <w:t xml:space="preserve">we thought of a way we </w:t>
-      </w:r>
-      <w:r>
-        <w:rPr>
-          <w:sz w:val="28"/>
-          <w:szCs w:val="28"/>
-        </w:rPr>
-        <w:t>could</w:t>
-      </w:r>
-      <w:r>
-        <w:rPr>
-          <w:sz w:val="28"/>
-          <w:szCs w:val="28"/>
-        </w:rPr>
-        <w:t xml:space="preserve"> help student drivers </w:t>
-      </w:r>
-      <w:r>
-        <w:rPr>
-          <w:b/>
-          <w:sz w:val="28"/>
-          <w:szCs w:val="28"/>
-        </w:rPr>
-        <w:t>help themselves</w:t>
-      </w:r>
-      <w:r>
-        <w:rPr>
-          <w:sz w:val="28"/>
-          <w:szCs w:val="28"/>
-        </w:rPr>
-        <w:t xml:space="preserve"> </w:t>
-      </w:r>
-      <w:r>
-        <w:rPr>
-          <w:sz w:val="28"/>
-          <w:szCs w:val="28"/>
-        </w:rPr>
-        <w:t>stay safe.</w:t>
       </w:r>
     </w:p>
     <w:p>
@@ -191,7 +108,7 @@
           <w:sz w:val="28"/>
           <w:szCs w:val="28"/>
         </w:rPr>
-        <w:t>A</w:t>
+        <w:t>So a</w:t>
       </w:r>
       <w:r>
         <w:rPr>
@@ -205,7 +122,29 @@
           <w:sz w:val="28"/>
           <w:szCs w:val="28"/>
         </w:rPr>
-        <w:t xml:space="preserve"> solution is an app that takes a behavior modification approach on the part of drivers; our motto says “Earning cash for driving safely paid by members that don’t.”</w:t>
+        <w:t xml:space="preserve"> solution is an app that takes a behavior modification approach </w:t>
+      </w:r>
+      <w:r>
+        <w:rPr>
+          <w:sz w:val="28"/>
+          <w:szCs w:val="28"/>
+        </w:rPr>
+        <w:t xml:space="preserve">(as opposed to a law enforcement approach) </w:t>
+      </w:r>
+      <w:r>
+        <w:rPr>
+          <w:sz w:val="28"/>
+          <w:szCs w:val="28"/>
+        </w:rPr>
+        <w:t>on the part of drivers; our motto says “</w:t>
+      </w:r>
+      <w:r>
+        <w:rPr>
+          <w:sz w:val="28"/>
+          <w:szCs w:val="28"/>
+          <w:highlight w:val="yellow"/>
+        </w:rPr>
+        <w:t>Earning cash for driving safely paid by members that don’t.”</w:t>
       </w:r>
       <w:r>
         <w:rPr>
@@ -257,21 +196,13 @@
         </w:rPr>
         <w:t xml:space="preserve"> </w:t>
       </w:r>
-      <w:proofErr w:type="gramStart"/>
-      <w:r>
-        <w:rPr>
-          <w:sz w:val="28"/>
-          <w:szCs w:val="28"/>
-        </w:rPr>
-        <w:t>[ SHOW</w:t>
-      </w:r>
-      <w:proofErr w:type="gramEnd"/>
-      <w:r>
-        <w:rPr>
-          <w:sz w:val="28"/>
-          <w:szCs w:val="28"/>
-        </w:rPr>
-        <w:t xml:space="preserve"> ACCOUNT]</w:t>
+      <w:r>
+        <w:rPr>
+          <w:sz w:val="28"/>
+          <w:szCs w:val="28"/>
+          <w:highlight w:val="yellow"/>
+        </w:rPr>
+        <w:t>[SHOW ACCOUNT]</w:t>
       </w:r>
     </w:p>
     <w:p>
@@ -461,17 +392,12 @@
         <w:rPr>
           <w:sz w:val="28"/>
           <w:szCs w:val="28"/>
-        </w:rPr>
-        <w:br/>
-        <w:t>[</w:t>
-      </w:r>
-      <w:r>
-        <w:rPr>
-          <w:sz w:val="28"/>
-          <w:szCs w:val="28"/>
-        </w:rPr>
-        <w:t>SHOW FLAGS]</w:t>
-      </w:r>
+          <w:highlight w:val="yellow"/>
+        </w:rPr>
+        <w:t>[SHOW FLAGS]</w:t>
+      </w:r>
+      <w:bookmarkStart w:id="2" w:name="_GoBack"/>
+      <w:bookmarkEnd w:id="2"/>
     </w:p>
     <w:p>
       <w:pPr>
@@ -506,7 +432,14 @@
           <w:sz w:val="28"/>
           <w:szCs w:val="28"/>
         </w:rPr>
-        <w:t xml:space="preserve"> driving. Not pictured on the phone is a server piece that sends notification email </w:t>
+        <w:t xml:space="preserve"> driving but n</w:t>
+      </w:r>
+      <w:r>
+        <w:rPr>
+          <w:sz w:val="28"/>
+          <w:szCs w:val="28"/>
+        </w:rPr>
+        <w:t xml:space="preserve">ot pictured on the phone is a server piece that sends notification email </w:t>
       </w:r>
       <w:r>
         <w:rPr>
@@ -543,7 +476,21 @@
           <w:sz w:val="28"/>
           <w:szCs w:val="28"/>
         </w:rPr>
-        <w:t xml:space="preserve"> This piece is also responsible for applying a small financial penalty deducted from the driver via Braintree API.</w:t>
+        <w:t xml:space="preserve"> This piece is also responsible for applying a small financial penalty deducted from the driver </w:t>
+      </w:r>
+      <w:r>
+        <w:rPr>
+          <w:sz w:val="28"/>
+          <w:szCs w:val="28"/>
+        </w:rPr>
+        <w:t>using the Braintree SDK</w:t>
+      </w:r>
+      <w:r>
+        <w:rPr>
+          <w:sz w:val="28"/>
+          <w:szCs w:val="28"/>
+        </w:rPr>
+        <w:t>.</w:t>
       </w:r>
     </w:p>
     <w:p>
@@ -558,7 +505,52 @@
           <w:sz w:val="28"/>
           <w:szCs w:val="28"/>
         </w:rPr>
-        <w:t xml:space="preserve">Finally we have a dashboard page [Show Dashboard].  If a driver is consistently driving safely (so no flags) once a week they can claim a portion of the entire accumulation of penalty fines </w:t>
+        <w:t xml:space="preserve">Finally we have a dashboard page </w:t>
+      </w:r>
+      <w:r>
+        <w:rPr>
+          <w:sz w:val="28"/>
+          <w:szCs w:val="28"/>
+          <w:highlight w:val="yellow"/>
+        </w:rPr>
+        <w:t>[</w:t>
+      </w:r>
+      <w:r>
+        <w:rPr>
+          <w:sz w:val="28"/>
+          <w:szCs w:val="28"/>
+          <w:highlight w:val="yellow"/>
+        </w:rPr>
+        <w:t>SHOW DASHBOARD</w:t>
+      </w:r>
+      <w:r>
+        <w:rPr>
+          <w:sz w:val="28"/>
+          <w:szCs w:val="28"/>
+          <w:highlight w:val="yellow"/>
+        </w:rPr>
+        <w:t>].</w:t>
+      </w:r>
+      <w:r>
+        <w:rPr>
+          <w:sz w:val="28"/>
+          <w:szCs w:val="28"/>
+        </w:rPr>
+        <w:t xml:space="preserve">  If a driver is</w:t>
+      </w:r>
+      <w:r>
+        <w:rPr>
+          <w:sz w:val="28"/>
+          <w:szCs w:val="28"/>
+        </w:rPr>
+        <w:t xml:space="preserve"> consistently driving safely (i.e. little/</w:t>
+      </w:r>
+      <w:r>
+        <w:rPr>
+          <w:sz w:val="28"/>
+          <w:szCs w:val="28"/>
+        </w:rPr>
+        <w:t xml:space="preserve">no flags) once a week they can claim a portion of the entire accumulation of penalty fines </w:t>
       </w:r>
       <w:r>
         <w:rPr>
@@ -601,7 +593,6 @@
           <w:sz w:val="28"/>
           <w:szCs w:val="28"/>
         </w:rPr>
-        <w:lastRenderedPageBreak/>
         <w:t>The last thing I wanted to mention</w:t>
       </w:r>
       <w:r>
@@ -802,12 +793,12 @@
         </w:rPr>
         <w:t>.</w:t>
       </w:r>
-      <w:bookmarkStart w:id="0" w:name="_GoBack"/>
       <w:bookmarkEnd w:id="0"/>
+      <w:bookmarkEnd w:id="1"/>
     </w:p>
     <w:sectPr>
       <w:pgSz w:w="12240" w:h="15840"/>
-      <w:pgMar w:top="1440" w:right="1440" w:bottom="1440" w:left="1440" w:header="720" w:footer="720" w:gutter="0"/>
+      <w:pgMar w:top="720" w:right="720" w:bottom="720" w:left="720" w:header="720" w:footer="720" w:gutter="0"/>
       <w:cols w:space="720"/>
       <w:docGrid w:linePitch="360"/>
     </w:sectPr>

</xml_diff>

<commit_message>
Final edits for talk
Final edits for talk
</commit_message>
<xml_diff>
--- a/src/Presentation3.docx
+++ b/src/Presentation3.docx
@@ -287,7 +287,21 @@
           <w:sz w:val="28"/>
           <w:szCs w:val="28"/>
         </w:rPr>
-        <w:t xml:space="preserve"> but holding a token </w:t>
+        <w:t xml:space="preserve"> but </w:t>
+      </w:r>
+      <w:r>
+        <w:rPr>
+          <w:sz w:val="28"/>
+          <w:szCs w:val="28"/>
+        </w:rPr>
+        <w:t>essentially</w:t>
+      </w:r>
+      <w:r>
+        <w:rPr>
+          <w:sz w:val="28"/>
+          <w:szCs w:val="28"/>
+        </w:rPr>
+        <w:t xml:space="preserve"> a token </w:t>
       </w:r>
       <w:r>
         <w:rPr>
@@ -437,14 +451,14 @@
           <w:sz w:val="28"/>
           <w:szCs w:val="28"/>
         </w:rPr>
-        <w:t>So the driver is getting real-time</w:t>
-      </w:r>
-      <w:r>
-        <w:rPr>
-          <w:sz w:val="28"/>
-          <w:szCs w:val="28"/>
-        </w:rPr>
-        <w:t xml:space="preserve"> feedback on how </w:t>
+        <w:t xml:space="preserve">So the driver is getting </w:t>
+      </w:r>
+      <w:r>
+        <w:rPr>
+          <w:sz w:val="28"/>
+          <w:szCs w:val="28"/>
+        </w:rPr>
+        <w:t xml:space="preserve">feedback on how </w:t>
       </w:r>
       <w:r>
         <w:rPr>
@@ -465,7 +479,16 @@
           <w:sz w:val="28"/>
           <w:szCs w:val="28"/>
         </w:rPr>
-        <w:t xml:space="preserve">ot pictured on the phone is a server piece that sends notification email </w:t>
+        <w:t>ot pictured on the phone is a server piece that sends</w:t>
+      </w:r>
+      <w:bookmarkStart w:id="2" w:name="_GoBack"/>
+      <w:bookmarkEnd w:id="2"/>
+      <w:r>
+        <w:rPr>
+          <w:sz w:val="28"/>
+          <w:szCs w:val="28"/>
+        </w:rPr>
+        <w:t xml:space="preserve"> notification email </w:t>
       </w:r>
       <w:r>
         <w:rPr>
@@ -670,8 +693,6 @@
         </w:rPr>
         <w:t xml:space="preserve"> make</w:t>
       </w:r>
-      <w:bookmarkStart w:id="2" w:name="_GoBack"/>
-      <w:bookmarkEnd w:id="2"/>
       <w:r>
         <w:rPr>
           <w:sz w:val="28"/>

</xml_diff>